<commit_message>
Alterado diagrama de classe Pessoa identificando as classes abstratas
</commit_message>
<xml_diff>
--- a/Documentos/Especificações de Desenvolvimento/Cadastro de Pessoas.docx
+++ b/Documentos/Especificações de Desenvolvimento/Cadastro de Pessoas.docx
@@ -430,6 +430,7 @@
           <w:sz w:val="36"/>
         </w:rPr>
       </w:pPr>
+      <w:bookmarkStart w:id="0" w:name="_GoBack"/>
       <w:r>
         <w:rPr>
           <w:sz w:val="36"/>
@@ -458,6 +459,7 @@
         <w:t xml:space="preserve"> IBGE:</w:t>
       </w:r>
     </w:p>
+    <w:bookmarkEnd w:id="0"/>
     <w:p>
       <w:pPr>
         <w:rPr>
@@ -536,21 +538,7 @@
           <w:b/>
           <w:sz w:val="36"/>
         </w:rPr>
-        <w:t>Endereço</w:t>
-      </w:r>
-      <w:r>
-        <w:rPr>
-          <w:b/>
-          <w:sz w:val="36"/>
-        </w:rPr>
-        <w:t xml:space="preserve"> para Cobrança</w:t>
-      </w:r>
-      <w:r>
-        <w:rPr>
-          <w:b/>
-          <w:sz w:val="36"/>
-        </w:rPr>
-        <w:t>:</w:t>
+        <w:t>Endereço para Cobrança:</w:t>
       </w:r>
     </w:p>
     <w:p>
@@ -1409,7 +1397,6 @@
           <w:sz w:val="36"/>
         </w:rPr>
       </w:pPr>
-      <w:bookmarkStart w:id="0" w:name="_GoBack"/>
       <w:r>
         <w:rPr>
           <w:b/>
@@ -1437,7 +1424,6 @@
           <w:tcPr>
             <w:tcW w:w="4247" w:type="dxa"/>
           </w:tcPr>
-          <w:bookmarkEnd w:id="0"/>
           <w:p>
             <w:pPr>
               <w:rPr>

</xml_diff>